<commit_message>
ITPM task_01 about 2/3
</commit_message>
<xml_diff>
--- a/ITPM/task_01/ITPM_task_01_Raschupkin.docx
+++ b/ITPM/task_01/ITPM_task_01_Raschupkin.docx
@@ -238,10 +238,7 @@
         <w:ind w:left="0" w:firstLine="698"/>
       </w:pPr>
       <w:r>
-        <w:t>у</w:t>
-      </w:r>
-      <w:r>
-        <w:t>правление интеграцией</w:t>
+        <w:t>управление интеграцией</w:t>
       </w:r>
       <w:r>
         <w:rPr>
@@ -263,10 +260,7 @@
         <w:ind w:left="0" w:firstLine="698"/>
       </w:pPr>
       <w:r>
-        <w:t>у</w:t>
-      </w:r>
-      <w:r>
-        <w:t>правление ограничениями (содержанием)</w:t>
+        <w:t>управление ограничениями (содержанием)</w:t>
       </w:r>
       <w:r>
         <w:rPr>
@@ -288,10 +282,7 @@
         <w:ind w:left="0" w:firstLine="698"/>
       </w:pPr>
       <w:r>
-        <w:t>у</w:t>
-      </w:r>
-      <w:r>
-        <w:t>правление временем</w:t>
+        <w:t>управление временем</w:t>
       </w:r>
       <w:r>
         <w:rPr>
@@ -313,10 +304,7 @@
         <w:ind w:left="0" w:firstLine="698"/>
       </w:pPr>
       <w:r>
-        <w:t>у</w:t>
-      </w:r>
-      <w:r>
-        <w:t>правление затратами (стоимостью)</w:t>
+        <w:t>управление затратами (стоимостью)</w:t>
       </w:r>
       <w:r>
         <w:rPr>
@@ -338,10 +326,7 @@
         <w:ind w:left="0" w:firstLine="698"/>
       </w:pPr>
       <w:r>
-        <w:t>у</w:t>
-      </w:r>
-      <w:r>
-        <w:t>правление рисками</w:t>
+        <w:t>управление рисками</w:t>
       </w:r>
       <w:r>
         <w:rPr>
@@ -363,10 +348,7 @@
         <w:ind w:left="0" w:firstLine="698"/>
       </w:pPr>
       <w:r>
-        <w:t>у</w:t>
-      </w:r>
-      <w:r>
-        <w:t>правление персоналом</w:t>
+        <w:t>управление персоналом</w:t>
       </w:r>
       <w:r>
         <w:rPr>
@@ -388,10 +370,7 @@
         <w:ind w:left="0" w:firstLine="698"/>
       </w:pPr>
       <w:r>
-        <w:t>у</w:t>
-      </w:r>
-      <w:r>
-        <w:t>правление коммуникациями</w:t>
+        <w:t>управление коммуникациями</w:t>
       </w:r>
       <w:r>
         <w:rPr>
@@ -413,16 +392,7 @@
         <w:ind w:left="0" w:firstLine="698"/>
       </w:pPr>
       <w:r>
-        <w:t>у</w:t>
-      </w:r>
-      <w:r>
-        <w:t>правление закупками (контрактами и</w:t>
-      </w:r>
-      <w:r>
-        <w:t xml:space="preserve"> </w:t>
-      </w:r>
-      <w:r>
-        <w:t>поставками)</w:t>
+        <w:t>управление закупками (контрактами и поставками)</w:t>
       </w:r>
       <w:r>
         <w:t>;</w:t>
@@ -441,10 +411,7 @@
         <w:ind w:left="0" w:firstLine="698"/>
       </w:pPr>
       <w:r>
-        <w:t>у</w:t>
-      </w:r>
-      <w:r>
-        <w:t>правление качеством</w:t>
+        <w:t>управление качеством</w:t>
       </w:r>
       <w:r>
         <w:rPr>
@@ -494,10 +461,7 @@
         <w:ind w:left="0" w:firstLine="709"/>
       </w:pPr>
       <w:r>
-        <w:t>о</w:t>
-      </w:r>
-      <w:r>
-        <w:t>ценка выполнимости</w:t>
+        <w:t>оценка выполнимости</w:t>
       </w:r>
       <w:r>
         <w:t>;</w:t>
@@ -516,10 +480,7 @@
         <w:ind w:left="0" w:firstLine="709"/>
       </w:pPr>
       <w:r>
-        <w:t>р</w:t>
-      </w:r>
-      <w:r>
-        <w:t>азработка и планирование</w:t>
+        <w:t>разработка и планирование</w:t>
       </w:r>
       <w:r>
         <w:t>;</w:t>
@@ -538,10 +499,7 @@
         <w:ind w:left="0" w:firstLine="709"/>
       </w:pPr>
       <w:r>
-        <w:t>в</w:t>
-      </w:r>
-      <w:r>
-        <w:t>ыполнение и управление</w:t>
+        <w:t>выполнение и управление</w:t>
       </w:r>
       <w:r>
         <w:t>;</w:t>
@@ -560,16 +518,7 @@
         <w:ind w:left="0" w:firstLine="709"/>
       </w:pPr>
       <w:r>
-        <w:t>п</w:t>
-      </w:r>
-      <w:r>
-        <w:t>ереход в новый проект - передача проекта</w:t>
-      </w:r>
-      <w:r>
-        <w:t xml:space="preserve"> </w:t>
-      </w:r>
-      <w:r>
-        <w:t>группе сопровождения и поддержки</w:t>
+        <w:t>переход в новый проект - передача проекта группе сопровождения и поддержки</w:t>
       </w:r>
       <w:r>
         <w:t>;</w:t>
@@ -588,10 +537,7 @@
         <w:ind w:left="0" w:firstLine="709"/>
       </w:pPr>
       <w:r>
-        <w:t>н</w:t>
-      </w:r>
-      <w:r>
-        <w:t>ачало нового проекта</w:t>
+        <w:t>начало нового проекта</w:t>
       </w:r>
       <w:r>
         <w:rPr>
@@ -670,16 +616,11 @@
       </w:r>
     </w:p>
     <w:p>
-      <w:pPr>
-        <w:rPr>
-          <w:lang w:val="en-US"/>
-        </w:rPr>
-      </w:pPr>
-      <w:r>
-        <w:rPr>
-          <w:lang w:val="en-US"/>
-        </w:rPr>
-        <w:t>+</w:t>
+      <w:r>
+        <w:t xml:space="preserve">Организацию вечеринки можно назвать проектом по </w:t>
+      </w:r>
+      <w:r>
+        <w:t>причине наличия установленных сроков, вечеринку можно назвать уникальной по причине наличия определенных гостей, тематики и пр., наличие цели и определенных ресурсов.</w:t>
       </w:r>
     </w:p>
     <w:p>
@@ -692,7 +633,10 @@
     </w:p>
     <w:p>
       <w:r>
-        <w:t>-</w:t>
+        <w:t>Уборка квартиры не является проектом. Э</w:t>
+      </w:r>
+      <w:r>
+        <w:t>то повседневная деятельность, которая не имеет четко определенного начала и конца. Это рутина, которая выполняется регулярно, а не в рамках временного проекта.</w:t>
       </w:r>
     </w:p>
     <w:p>
@@ -710,16 +654,17 @@
       </w:r>
     </w:p>
     <w:p>
-      <w:pPr>
-        <w:rPr>
-          <w:lang w:val="en-US"/>
-        </w:rPr>
-      </w:pPr>
-      <w:r>
-        <w:rPr>
-          <w:lang w:val="en-US"/>
-        </w:rPr>
-        <w:t>-</w:t>
+      <w:r>
+        <w:t xml:space="preserve">Не является проектом. </w:t>
+      </w:r>
+      <w:r>
+        <w:t>Этот процесс, скорее, является операцией по улучшению бизнес-процессов, а не временным проектом. Он</w:t>
+      </w:r>
+      <w:r>
+        <w:t xml:space="preserve">, вероятно, </w:t>
+      </w:r>
+      <w:r>
+        <w:t>интегрируется в повседневные операции компании, не имеет четко определенного конечного срока и направлен на постоянное улучшение системы.</w:t>
       </w:r>
     </w:p>
     <w:p>
@@ -731,16 +676,11 @@
       </w:r>
     </w:p>
     <w:p>
-      <w:pPr>
-        <w:rPr>
-          <w:lang w:val="en-US"/>
-        </w:rPr>
-      </w:pPr>
-      <w:r>
-        <w:rPr>
-          <w:lang w:val="en-US"/>
-        </w:rPr>
-        <w:t>-</w:t>
+      <w:r>
+        <w:t xml:space="preserve">Не является проектом. </w:t>
+      </w:r>
+      <w:r>
+        <w:t>Рутина и повторяющиеся операции предприятия не обладают уникальностью и временностью. Эти действия выполняются систематически, без явно выраженного начала и конца.</w:t>
       </w:r>
     </w:p>
     <w:p>
@@ -748,20 +688,13 @@
         <w:pStyle w:val="Heading3"/>
       </w:pPr>
       <w:r>
+        <w:lastRenderedPageBreak/>
         <w:t>Организация зимней или летней олимпиады</w:t>
       </w:r>
     </w:p>
     <w:p>
-      <w:pPr>
-        <w:rPr>
-          <w:lang w:val="en-US"/>
-        </w:rPr>
-      </w:pPr>
-      <w:r>
-        <w:rPr>
-          <w:lang w:val="en-US"/>
-        </w:rPr>
-        <w:t>+</w:t>
+      <w:r>
+        <w:t>Организация зимней или летней олимпиады может считаться проектом, поскольку она обычно имеет определенные цели, сроки и уникальные требования, которые отличаются от повседневных операций.</w:t>
       </w:r>
     </w:p>
     <w:p>
@@ -773,16 +706,11 @@
       </w:r>
     </w:p>
     <w:p>
-      <w:pPr>
-        <w:rPr>
-          <w:lang w:val="en-US"/>
-        </w:rPr>
-      </w:pPr>
-      <w:r>
-        <w:rPr>
-          <w:lang w:val="en-US"/>
-        </w:rPr>
-        <w:t>+</w:t>
+      <w:r>
+        <w:t>Постройка офисного здания является проектом</w:t>
+      </w:r>
+      <w:r>
+        <w:t>, так как имеет определенные сроки и подразумевает проектирование уникальной постройки.</w:t>
       </w:r>
     </w:p>
     <w:p>
@@ -794,16 +722,20 @@
       </w:r>
     </w:p>
     <w:p>
-      <w:pPr>
-        <w:rPr>
-          <w:lang w:val="en-US"/>
-        </w:rPr>
-      </w:pPr>
-      <w:r>
-        <w:rPr>
-          <w:lang w:val="en-US"/>
-        </w:rPr>
-        <w:t>-</w:t>
+      <w:r>
+        <w:t xml:space="preserve">Этот процесс, скорее, относится к операциям по улучшению существующего продукта, чем к </w:t>
+      </w:r>
+      <w:r>
+        <w:t xml:space="preserve">уникальному </w:t>
+      </w:r>
+      <w:r>
+        <w:t>проекту</w:t>
+      </w:r>
+      <w:r>
+        <w:t xml:space="preserve">, </w:t>
+      </w:r>
+      <w:r>
+        <w:t>не требует уникального планирования и управления ресурсами, как это требуется для проекта.</w:t>
       </w:r>
     </w:p>
     <w:p>
@@ -815,16 +747,8 @@
       </w:r>
     </w:p>
     <w:p>
-      <w:pPr>
-        <w:rPr>
-          <w:lang w:val="en-US"/>
-        </w:rPr>
-      </w:pPr>
-      <w:r>
-        <w:rPr>
-          <w:lang w:val="en-US"/>
-        </w:rPr>
-        <w:t>+</w:t>
+      <w:r>
+        <w:t>Это проект, так как он обладает временностью, уникальностью и четко определенной целью – созданием и внедрением нового продукта.</w:t>
       </w:r>
     </w:p>
     <w:p>
@@ -836,16 +760,8 @@
       </w:r>
     </w:p>
     <w:p>
-      <w:pPr>
-        <w:rPr>
-          <w:lang w:val="en-US"/>
-        </w:rPr>
-      </w:pPr>
-      <w:r>
-        <w:rPr>
-          <w:lang w:val="en-US"/>
-        </w:rPr>
-        <w:t>-</w:t>
+      <w:r>
+        <w:t>Составление ежегодных финансовых отчетов предприятия не является проектом, так как это обычно рутинная операция, которая выполняется регулярно в рамках бизнес-процессов компании.</w:t>
       </w:r>
     </w:p>
     <w:p>
@@ -857,16 +773,11 @@
       </w:r>
     </w:p>
     <w:p>
-      <w:pPr>
-        <w:rPr>
-          <w:lang w:val="en-US"/>
-        </w:rPr>
-      </w:pPr>
-      <w:r>
-        <w:rPr>
-          <w:lang w:val="en-US"/>
-        </w:rPr>
-        <w:t>+</w:t>
+      <w:r>
+        <w:t>Строительство пирамид в Древнем Египте также можно считать проектом, хотя его временные рамки могли быть довольно продолжительными. Оно требовало уникального планирования, управления ресурсами и достижения конкретной цели</w:t>
+      </w:r>
+      <w:r>
+        <w:t>.</w:t>
       </w:r>
     </w:p>
     <w:p>

</xml_diff>